<commit_message>
lab_2 near finish 2
</commit_message>
<xml_diff>
--- a/lab_2/attachments/report.docx
+++ b/lab_2/attachments/report.docx
@@ -560,7 +560,7 @@
             </w:rPr>
             <w:fldChar w:fldCharType="separate"/>
           </w:r>
-          <w:hyperlink w:anchor="_Toc94625280" w:history="1">
+          <w:hyperlink w:anchor="_Toc95823317" w:history="1">
             <w:r>
               <w:rPr>
                 <w:rStyle w:val="a7"/>
@@ -604,7 +604,7 @@
                 <w:noProof/>
                 <w:webHidden/>
               </w:rPr>
-              <w:instrText xml:space="preserve"> PAGEREF _Toc94625280 \h </w:instrText>
+              <w:instrText xml:space="preserve"> PAGEREF _Toc95823317 \h </w:instrText>
             </w:r>
             <w:r>
               <w:rPr>
@@ -650,7 +650,7 @@
               <w:lang w:eastAsia="ru-RU"/>
             </w:rPr>
           </w:pPr>
-          <w:hyperlink w:anchor="_Toc94625281" w:history="1">
+          <w:hyperlink w:anchor="_Toc95823318" w:history="1">
             <w:r>
               <w:rPr>
                 <w:rStyle w:val="a7"/>
@@ -702,7 +702,7 @@
                 <w:noProof/>
                 <w:webHidden/>
               </w:rPr>
-              <w:instrText xml:space="preserve"> PAGEREF _Toc94625281 \h </w:instrText>
+              <w:instrText xml:space="preserve"> PAGEREF _Toc95823318 \h </w:instrText>
             </w:r>
             <w:r>
               <w:rPr>
@@ -748,7 +748,7 @@
               <w:lang w:eastAsia="ru-RU"/>
             </w:rPr>
           </w:pPr>
-          <w:hyperlink w:anchor="_Toc94625282" w:history="1">
+          <w:hyperlink w:anchor="_Toc95823319" w:history="1">
             <w:r>
               <w:rPr>
                 <w:rStyle w:val="a7"/>
@@ -792,7 +792,7 @@
                 <w:noProof/>
                 <w:webHidden/>
               </w:rPr>
-              <w:instrText xml:space="preserve"> PAGEREF _Toc94625282 \h </w:instrText>
+              <w:instrText xml:space="preserve"> PAGEREF _Toc95823319 \h </w:instrText>
             </w:r>
             <w:r>
               <w:rPr>
@@ -838,7 +838,7 @@
               <w:lang w:eastAsia="ru-RU"/>
             </w:rPr>
           </w:pPr>
-          <w:hyperlink w:anchor="_Toc94625283" w:history="1">
+          <w:hyperlink w:anchor="_Toc95823320" w:history="1">
             <w:r>
               <w:rPr>
                 <w:rStyle w:val="a7"/>
@@ -882,7 +882,7 @@
                 <w:noProof/>
                 <w:webHidden/>
               </w:rPr>
-              <w:instrText xml:space="preserve"> PAGEREF _Toc94625283 \h </w:instrText>
+              <w:instrText xml:space="preserve"> PAGEREF _Toc95823320 \h </w:instrText>
             </w:r>
             <w:r>
               <w:rPr>
@@ -928,7 +928,7 @@
               <w:lang w:eastAsia="ru-RU"/>
             </w:rPr>
           </w:pPr>
-          <w:hyperlink w:anchor="_Toc94625284" w:history="1">
+          <w:hyperlink w:anchor="_Toc95823321" w:history="1">
             <w:r>
               <w:rPr>
                 <w:rStyle w:val="a7"/>
@@ -972,7 +972,7 @@
                 <w:noProof/>
                 <w:webHidden/>
               </w:rPr>
-              <w:instrText xml:space="preserve"> PAGEREF _Toc94625284 \h </w:instrText>
+              <w:instrText xml:space="preserve"> PAGEREF _Toc95823321 \h </w:instrText>
             </w:r>
             <w:r>
               <w:rPr>
@@ -1018,7 +1018,7 @@
               <w:lang w:eastAsia="ru-RU"/>
             </w:rPr>
           </w:pPr>
-          <w:hyperlink w:anchor="_Toc94625285" w:history="1">
+          <w:hyperlink w:anchor="_Toc95823322" w:history="1">
             <w:r>
               <w:rPr>
                 <w:rStyle w:val="a7"/>
@@ -1077,7 +1077,7 @@
                 <w:noProof/>
                 <w:webHidden/>
               </w:rPr>
-              <w:instrText xml:space="preserve"> PAGEREF _Toc94625285 \h </w:instrText>
+              <w:instrText xml:space="preserve"> PAGEREF _Toc95823322 \h </w:instrText>
             </w:r>
             <w:r>
               <w:rPr>
@@ -1123,11 +1123,12 @@
               <w:lang w:eastAsia="ru-RU"/>
             </w:rPr>
           </w:pPr>
-          <w:hyperlink w:anchor="_Toc94625286" w:history="1">
+          <w:hyperlink w:anchor="_Toc95823323" w:history="1">
             <w:r>
               <w:rPr>
                 <w:rStyle w:val="a7"/>
                 <w:noProof/>
+                <w:lang w:val="en-US"/>
               </w:rPr>
               <w:t>2.3.</w:t>
             </w:r>
@@ -1175,7 +1176,7 @@
                 <w:noProof/>
                 <w:webHidden/>
               </w:rPr>
-              <w:instrText xml:space="preserve"> PAGEREF _Toc94625286 \h </w:instrText>
+              <w:instrText xml:space="preserve"> PAGEREF _Toc95823323 \h </w:instrText>
             </w:r>
             <w:r>
               <w:rPr>
@@ -1221,7 +1222,7 @@
               <w:lang w:eastAsia="ru-RU"/>
             </w:rPr>
           </w:pPr>
-          <w:hyperlink w:anchor="_Toc94625287" w:history="1">
+          <w:hyperlink w:anchor="_Toc95823324" w:history="1">
             <w:r>
               <w:rPr>
                 <w:rStyle w:val="a7"/>
@@ -1244,7 +1245,7 @@
                 <w:rStyle w:val="a7"/>
                 <w:noProof/>
               </w:rPr>
-              <w:t>Провести моделирование сети и определить точность распознавания сети</w:t>
+              <w:t>Провести моделирование сети</w:t>
             </w:r>
             <w:r>
               <w:rPr>
@@ -1265,367 +1266,7 @@
                 <w:noProof/>
                 <w:webHidden/>
               </w:rPr>
-              <w:instrText xml:space="preserve"> PAGEREF _Toc94625287 \h </w:instrText>
-            </w:r>
-            <w:r>
-              <w:rPr>
-                <w:noProof/>
-                <w:webHidden/>
-              </w:rPr>
-            </w:r>
-            <w:r>
-              <w:rPr>
-                <w:noProof/>
-                <w:webHidden/>
-              </w:rPr>
-              <w:fldChar w:fldCharType="separate"/>
-            </w:r>
-            <w:r>
-              <w:rPr>
-                <w:noProof/>
-                <w:webHidden/>
-              </w:rPr>
-              <w:t>3</w:t>
-            </w:r>
-            <w:r>
-              <w:rPr>
-                <w:noProof/>
-                <w:webHidden/>
-              </w:rPr>
-              <w:fldChar w:fldCharType="end"/>
-            </w:r>
-          </w:hyperlink>
-        </w:p>
-        <w:p>
-          <w:pPr>
-            <w:pStyle w:val="15"/>
-            <w:tabs>
-              <w:tab w:val="left" w:pos="1320"/>
-              <w:tab w:val="right" w:leader="dot" w:pos="9855"/>
-            </w:tabs>
-            <w:rPr>
-              <w:rFonts w:asciiTheme="minorHAnsi" w:eastAsiaTheme="minorEastAsia" w:hAnsiTheme="minorHAnsi" w:cstheme="minorBidi"/>
-              <w:noProof/>
-              <w:sz w:val="22"/>
-              <w:szCs w:val="22"/>
-              <w:lang w:eastAsia="ru-RU"/>
-            </w:rPr>
-          </w:pPr>
-          <w:hyperlink w:anchor="_Toc94625288" w:history="1">
-            <w:r>
-              <w:rPr>
-                <w:rStyle w:val="a7"/>
-                <w:noProof/>
-              </w:rPr>
-              <w:t>2.5.</w:t>
-            </w:r>
-            <w:r>
-              <w:rPr>
-                <w:rFonts w:asciiTheme="minorHAnsi" w:eastAsiaTheme="minorEastAsia" w:hAnsiTheme="minorHAnsi" w:cstheme="minorBidi"/>
-                <w:noProof/>
-                <w:sz w:val="22"/>
-                <w:szCs w:val="22"/>
-                <w:lang w:eastAsia="ru-RU"/>
-              </w:rPr>
-              <w:tab/>
-            </w:r>
-            <w:r>
-              <w:rPr>
-                <w:rStyle w:val="a7"/>
-                <w:noProof/>
-              </w:rPr>
-              <w:t>Выполнить синтез сети с различным количеством нейронов</w:t>
-            </w:r>
-            <w:r>
-              <w:rPr>
-                <w:noProof/>
-                <w:webHidden/>
-              </w:rPr>
-              <w:tab/>
-            </w:r>
-            <w:r>
-              <w:rPr>
-                <w:noProof/>
-                <w:webHidden/>
-              </w:rPr>
-              <w:fldChar w:fldCharType="begin"/>
-            </w:r>
-            <w:r>
-              <w:rPr>
-                <w:noProof/>
-                <w:webHidden/>
-              </w:rPr>
-              <w:instrText xml:space="preserve"> PAGEREF _Toc94625288 \h </w:instrText>
-            </w:r>
-            <w:r>
-              <w:rPr>
-                <w:noProof/>
-                <w:webHidden/>
-              </w:rPr>
-            </w:r>
-            <w:r>
-              <w:rPr>
-                <w:noProof/>
-                <w:webHidden/>
-              </w:rPr>
-              <w:fldChar w:fldCharType="separate"/>
-            </w:r>
-            <w:r>
-              <w:rPr>
-                <w:noProof/>
-                <w:webHidden/>
-              </w:rPr>
-              <w:t>3</w:t>
-            </w:r>
-            <w:r>
-              <w:rPr>
-                <w:noProof/>
-                <w:webHidden/>
-              </w:rPr>
-              <w:fldChar w:fldCharType="end"/>
-            </w:r>
-          </w:hyperlink>
-        </w:p>
-        <w:p>
-          <w:pPr>
-            <w:pStyle w:val="15"/>
-            <w:tabs>
-              <w:tab w:val="left" w:pos="1540"/>
-              <w:tab w:val="right" w:leader="dot" w:pos="9855"/>
-            </w:tabs>
-            <w:rPr>
-              <w:rFonts w:asciiTheme="minorHAnsi" w:eastAsiaTheme="minorEastAsia" w:hAnsiTheme="minorHAnsi" w:cstheme="minorBidi"/>
-              <w:noProof/>
-              <w:sz w:val="22"/>
-              <w:szCs w:val="22"/>
-              <w:lang w:eastAsia="ru-RU"/>
-            </w:rPr>
-          </w:pPr>
-          <w:hyperlink w:anchor="_Toc94625289" w:history="1">
-            <w:r>
-              <w:rPr>
-                <w:rStyle w:val="a7"/>
-                <w:noProof/>
-              </w:rPr>
-              <w:t>2.5.1.</w:t>
-            </w:r>
-            <w:r>
-              <w:rPr>
-                <w:rFonts w:asciiTheme="minorHAnsi" w:eastAsiaTheme="minorEastAsia" w:hAnsiTheme="minorHAnsi" w:cstheme="minorBidi"/>
-                <w:noProof/>
-                <w:sz w:val="22"/>
-                <w:szCs w:val="22"/>
-                <w:lang w:eastAsia="ru-RU"/>
-              </w:rPr>
-              <w:tab/>
-            </w:r>
-            <w:r>
-              <w:rPr>
-                <w:rStyle w:val="a7"/>
-                <w:noProof/>
-              </w:rPr>
-              <w:t>Построить график зависимости расходов ресурсов от количества нейронов</w:t>
-            </w:r>
-            <w:r>
-              <w:rPr>
-                <w:noProof/>
-                <w:webHidden/>
-              </w:rPr>
-              <w:tab/>
-            </w:r>
-            <w:r>
-              <w:rPr>
-                <w:noProof/>
-                <w:webHidden/>
-              </w:rPr>
-              <w:fldChar w:fldCharType="begin"/>
-            </w:r>
-            <w:r>
-              <w:rPr>
-                <w:noProof/>
-                <w:webHidden/>
-              </w:rPr>
-              <w:instrText xml:space="preserve"> PAGEREF _Toc94625289 \h </w:instrText>
-            </w:r>
-            <w:r>
-              <w:rPr>
-                <w:noProof/>
-                <w:webHidden/>
-              </w:rPr>
-            </w:r>
-            <w:r>
-              <w:rPr>
-                <w:noProof/>
-                <w:webHidden/>
-              </w:rPr>
-              <w:fldChar w:fldCharType="separate"/>
-            </w:r>
-            <w:r>
-              <w:rPr>
-                <w:noProof/>
-                <w:webHidden/>
-              </w:rPr>
-              <w:t>3</w:t>
-            </w:r>
-            <w:r>
-              <w:rPr>
-                <w:noProof/>
-                <w:webHidden/>
-              </w:rPr>
-              <w:fldChar w:fldCharType="end"/>
-            </w:r>
-          </w:hyperlink>
-        </w:p>
-        <w:p>
-          <w:pPr>
-            <w:pStyle w:val="15"/>
-            <w:tabs>
-              <w:tab w:val="left" w:pos="1540"/>
-              <w:tab w:val="right" w:leader="dot" w:pos="9855"/>
-            </w:tabs>
-            <w:rPr>
-              <w:rFonts w:asciiTheme="minorHAnsi" w:eastAsiaTheme="minorEastAsia" w:hAnsiTheme="minorHAnsi" w:cstheme="minorBidi"/>
-              <w:noProof/>
-              <w:sz w:val="22"/>
-              <w:szCs w:val="22"/>
-              <w:lang w:eastAsia="ru-RU"/>
-            </w:rPr>
-          </w:pPr>
-          <w:hyperlink w:anchor="_Toc94625290" w:history="1">
-            <w:r>
-              <w:rPr>
-                <w:rStyle w:val="a7"/>
-                <w:noProof/>
-              </w:rPr>
-              <w:t>2.5.2.</w:t>
-            </w:r>
-            <w:r>
-              <w:rPr>
-                <w:rFonts w:asciiTheme="minorHAnsi" w:eastAsiaTheme="minorEastAsia" w:hAnsiTheme="minorHAnsi" w:cstheme="minorBidi"/>
-                <w:noProof/>
-                <w:sz w:val="22"/>
-                <w:szCs w:val="22"/>
-                <w:lang w:eastAsia="ru-RU"/>
-              </w:rPr>
-              <w:tab/>
-            </w:r>
-            <w:r>
-              <w:rPr>
-                <w:rStyle w:val="a7"/>
-                <w:noProof/>
-              </w:rPr>
-              <w:t>Вывести зависимость в виде аппроксимационной формулы</w:t>
-            </w:r>
-            <w:r>
-              <w:rPr>
-                <w:noProof/>
-                <w:webHidden/>
-              </w:rPr>
-              <w:tab/>
-            </w:r>
-            <w:r>
-              <w:rPr>
-                <w:noProof/>
-                <w:webHidden/>
-              </w:rPr>
-              <w:fldChar w:fldCharType="begin"/>
-            </w:r>
-            <w:r>
-              <w:rPr>
-                <w:noProof/>
-                <w:webHidden/>
-              </w:rPr>
-              <w:instrText xml:space="preserve"> PAGEREF _Toc94625290 \h </w:instrText>
-            </w:r>
-            <w:r>
-              <w:rPr>
-                <w:noProof/>
-                <w:webHidden/>
-              </w:rPr>
-            </w:r>
-            <w:r>
-              <w:rPr>
-                <w:noProof/>
-                <w:webHidden/>
-              </w:rPr>
-              <w:fldChar w:fldCharType="separate"/>
-            </w:r>
-            <w:r>
-              <w:rPr>
-                <w:noProof/>
-                <w:webHidden/>
-              </w:rPr>
-              <w:t>3</w:t>
-            </w:r>
-            <w:r>
-              <w:rPr>
-                <w:noProof/>
-                <w:webHidden/>
-              </w:rPr>
-              <w:fldChar w:fldCharType="end"/>
-            </w:r>
-          </w:hyperlink>
-        </w:p>
-        <w:p>
-          <w:pPr>
-            <w:pStyle w:val="15"/>
-            <w:tabs>
-              <w:tab w:val="left" w:pos="1320"/>
-              <w:tab w:val="right" w:leader="dot" w:pos="9855"/>
-            </w:tabs>
-            <w:rPr>
-              <w:rFonts w:asciiTheme="minorHAnsi" w:eastAsiaTheme="minorEastAsia" w:hAnsiTheme="minorHAnsi" w:cstheme="minorBidi"/>
-              <w:noProof/>
-              <w:sz w:val="22"/>
-              <w:szCs w:val="22"/>
-              <w:lang w:eastAsia="ru-RU"/>
-            </w:rPr>
-          </w:pPr>
-          <w:hyperlink w:anchor="_Toc94625291" w:history="1">
-            <w:r>
-              <w:rPr>
-                <w:rStyle w:val="a7"/>
-                <w:noProof/>
-              </w:rPr>
-              <w:t>2.6.</w:t>
-            </w:r>
-            <w:r>
-              <w:rPr>
-                <w:rFonts w:asciiTheme="minorHAnsi" w:eastAsiaTheme="minorEastAsia" w:hAnsiTheme="minorHAnsi" w:cstheme="minorBidi"/>
-                <w:noProof/>
-                <w:sz w:val="22"/>
-                <w:szCs w:val="22"/>
-                <w:lang w:eastAsia="ru-RU"/>
-              </w:rPr>
-              <w:tab/>
-            </w:r>
-            <w:r>
-              <w:rPr>
-                <w:rStyle w:val="a7"/>
-                <w:noProof/>
-              </w:rPr>
-              <w:t>Выполнить прототипирование нейронной сети на плате</w:t>
-            </w:r>
-            <w:r>
-              <w:rPr>
-                <w:noProof/>
-                <w:webHidden/>
-              </w:rPr>
-              <w:tab/>
-            </w:r>
-            <w:r>
-              <w:rPr>
-                <w:noProof/>
-                <w:webHidden/>
-              </w:rPr>
-              <w:fldChar w:fldCharType="begin"/>
-            </w:r>
-            <w:r>
-              <w:rPr>
-                <w:noProof/>
-                <w:webHidden/>
-              </w:rPr>
-              <w:instrText xml:space="preserve"> PAGEREF _Toc94625291 \h </w:instrText>
+              <w:instrText xml:space="preserve"> PAGEREF _Toc95823324 \h </w:instrText>
             </w:r>
             <w:r>
               <w:rPr>
@@ -1671,7 +1312,7 @@
               <w:lang w:eastAsia="ru-RU"/>
             </w:rPr>
           </w:pPr>
-          <w:hyperlink w:anchor="_Toc94625292" w:history="1">
+          <w:hyperlink w:anchor="_Toc95823325" w:history="1">
             <w:r>
               <w:rPr>
                 <w:rStyle w:val="a7"/>
@@ -1715,7 +1356,7 @@
                 <w:noProof/>
                 <w:webHidden/>
               </w:rPr>
-              <w:instrText xml:space="preserve"> PAGEREF _Toc94625292 \h </w:instrText>
+              <w:instrText xml:space="preserve"> PAGEREF _Toc95823325 \h </w:instrText>
             </w:r>
             <w:r>
               <w:rPr>
@@ -1761,7 +1402,7 @@
               <w:lang w:eastAsia="ru-RU"/>
             </w:rPr>
           </w:pPr>
-          <w:hyperlink w:anchor="_Toc94625293" w:history="1">
+          <w:hyperlink w:anchor="_Toc95823326" w:history="1">
             <w:r>
               <w:rPr>
                 <w:rStyle w:val="a7"/>
@@ -1805,7 +1446,7 @@
                 <w:noProof/>
                 <w:webHidden/>
               </w:rPr>
-              <w:instrText xml:space="preserve"> PAGEREF _Toc94625293 \h </w:instrText>
+              <w:instrText xml:space="preserve"> PAGEREF _Toc95823326 \h </w:instrText>
             </w:r>
             <w:r>
               <w:rPr>
@@ -1865,7 +1506,7 @@
       <w:pPr>
         <w:pStyle w:val="10"/>
       </w:pPr>
-      <w:bookmarkStart w:id="0" w:name="_Toc94625280"/>
+      <w:bookmarkStart w:id="0" w:name="_Toc95823317"/>
       <w:r>
         <w:lastRenderedPageBreak/>
         <w:t>Часть 1</w:t>
@@ -1917,7 +1558,7 @@
           <w:numId w:val="5"/>
         </w:numPr>
       </w:pPr>
-      <w:bookmarkStart w:id="1" w:name="_Toc94625281"/>
+      <w:bookmarkStart w:id="1" w:name="_Toc95823318"/>
       <w:r>
         <w:t xml:space="preserve">Разработать в соответствии со своим вариантом модель нейронной сети на </w:t>
       </w:r>
@@ -1939,21 +1580,7 @@
         <w:rPr>
           <w:lang w:val="en-US"/>
         </w:rPr>
-        <w:t>lab_2/</w:t>
-      </w:r>
-      <w:proofErr w:type="spellStart"/>
-      <w:r>
-        <w:rPr>
-          <w:lang w:val="en-US"/>
-        </w:rPr>
-        <w:t>hebbian_net</w:t>
-      </w:r>
-      <w:proofErr w:type="spellEnd"/>
-      <w:r>
-        <w:rPr>
-          <w:lang w:val="en-US"/>
-        </w:rPr>
-        <w:t>/net</w:t>
+        <w:t>lab_2/hebbian_net/net</w:t>
       </w:r>
     </w:p>
     <w:p/>
@@ -1965,7 +1592,7 @@
           <w:numId w:val="5"/>
         </w:numPr>
       </w:pPr>
-      <w:bookmarkStart w:id="2" w:name="_Toc94625282"/>
+      <w:bookmarkStart w:id="2" w:name="_Toc95823319"/>
       <w:r>
         <w:t>Продемонстрировать работу нейронной сети</w:t>
       </w:r>
@@ -2008,7 +1635,7 @@
       <w:pPr>
         <w:pStyle w:val="10"/>
       </w:pPr>
-      <w:bookmarkStart w:id="4" w:name="_Toc94625283"/>
+      <w:bookmarkStart w:id="4" w:name="_Toc95823320"/>
       <w:r>
         <w:t>Часть 2</w:t>
       </w:r>
@@ -2022,7 +1649,7 @@
           <w:numId w:val="5"/>
         </w:numPr>
       </w:pPr>
-      <w:bookmarkStart w:id="5" w:name="_Toc94625284"/>
+      <w:bookmarkStart w:id="5" w:name="_Toc95823321"/>
       <w:r>
         <w:t>Выбрать отладочную плату</w:t>
       </w:r>
@@ -2071,7 +1698,7 @@
           <w:numId w:val="5"/>
         </w:numPr>
       </w:pPr>
-      <w:bookmarkStart w:id="6" w:name="_Toc94625285"/>
+      <w:bookmarkStart w:id="6" w:name="_Toc95823322"/>
       <w:r>
         <w:t xml:space="preserve">Разработать модель нейрона на </w:t>
       </w:r>
@@ -2105,28 +1732,14 @@
         <w:rPr>
           <w:lang w:val="en-US"/>
         </w:rPr>
-        <w:t xml:space="preserve"> </w:t>
+        <w:t xml:space="preserve"> de10-nano</w:t>
       </w:r>
       <w:r>
         <w:rPr>
           <w:lang w:val="en-US"/>
         </w:rPr>
-        <w:t>de10-nano</w:t>
-      </w:r>
-      <w:r>
-        <w:rPr>
-          <w:lang w:val="en-US"/>
-        </w:rPr>
-        <w:t>/</w:t>
-      </w:r>
-      <w:proofErr w:type="spellStart"/>
-      <w:r>
-        <w:rPr>
-          <w:lang w:val="en-US"/>
-        </w:rPr>
-        <w:t>neuron.v</w:t>
-      </w:r>
-      <w:proofErr w:type="spellEnd"/>
+        <w:t>/neuron.v</w:t>
+      </w:r>
     </w:p>
     <w:p>
       <w:pPr>
@@ -2142,60 +1755,43 @@
           <w:ilvl w:val="1"/>
           <w:numId w:val="5"/>
         </w:numPr>
+      </w:pPr>
+      <w:bookmarkStart w:id="7" w:name="_Toc95823323"/>
+      <w:r>
+        <w:t xml:space="preserve">Объединить нейроны в сеть с помощью конструкции </w:t>
+      </w:r>
+      <w:r>
         <w:rPr>
           <w:lang w:val="en-US"/>
         </w:rPr>
-      </w:pPr>
-      <w:bookmarkStart w:id="7" w:name="_Toc94625286"/>
-      <w:r>
-        <w:t xml:space="preserve">Объединить нейроны в сеть с помощью конструкции </w:t>
-      </w:r>
-      <w:r>
+        <w:t>generate</w:t>
+      </w:r>
+      <w:bookmarkEnd w:id="7"/>
+    </w:p>
+    <w:p>
+      <w:pPr>
         <w:rPr>
           <w:lang w:val="en-US"/>
         </w:rPr>
-        <w:t>generate</w:t>
-      </w:r>
-      <w:bookmarkEnd w:id="7"/>
-    </w:p>
-    <w:p>
-      <w:pPr>
+      </w:pPr>
+      <w:r>
         <w:rPr>
           <w:lang w:val="en-US"/>
         </w:rPr>
-      </w:pPr>
+        <w:t>lab_2/</w:t>
+      </w:r>
       <w:r>
         <w:rPr>
           <w:lang w:val="en-US"/>
         </w:rPr>
-        <w:t>lab_2/</w:t>
+        <w:t xml:space="preserve"> de10-nano</w:t>
       </w:r>
       <w:r>
         <w:rPr>
           <w:lang w:val="en-US"/>
         </w:rPr>
-        <w:t xml:space="preserve"> de10-nano</w:t>
-      </w:r>
-      <w:r>
-        <w:rPr>
-          <w:lang w:val="en-US"/>
-        </w:rPr>
-        <w:t>/</w:t>
-      </w:r>
-      <w:proofErr w:type="spellStart"/>
-      <w:r>
-        <w:rPr>
-          <w:lang w:val="en-US"/>
-        </w:rPr>
-        <w:t>layer</w:t>
-      </w:r>
-      <w:r>
-        <w:rPr>
-          <w:lang w:val="en-US"/>
-        </w:rPr>
-        <w:t>.v</w:t>
-      </w:r>
-      <w:proofErr w:type="spellEnd"/>
+        <w:t>/layer.v</w:t>
+      </w:r>
     </w:p>
     <w:p>
       <w:pPr>
@@ -2212,7 +1808,7 @@
           <w:numId w:val="5"/>
         </w:numPr>
       </w:pPr>
-      <w:bookmarkStart w:id="8" w:name="_Toc94625287"/>
+      <w:bookmarkStart w:id="8" w:name="_Toc95823324"/>
       <w:r>
         <w:t>Провести моделирование сети</w:t>
       </w:r>
@@ -2242,7 +1838,7 @@
         <w:pStyle w:val="10"/>
       </w:pPr>
       <w:bookmarkStart w:id="9" w:name="_Toc32828625"/>
-      <w:bookmarkStart w:id="10" w:name="_Toc94625292"/>
+      <w:bookmarkStart w:id="10" w:name="_Toc95823325"/>
       <w:r>
         <w:lastRenderedPageBreak/>
         <w:t>Выводы</w:t>
@@ -2258,7 +1854,10 @@
         <w:t xml:space="preserve">Во время выполнения данной работы мы познакомились с </w:t>
       </w:r>
       <w:r>
-        <w:t>Нейронной сетью Хопфилда</w:t>
+        <w:t xml:space="preserve">Нейронной сетью </w:t>
+      </w:r>
+      <w:r>
+        <w:t>Хебба</w:t>
       </w:r>
       <w:r>
         <w:t xml:space="preserve"> и </w:t>
@@ -2296,7 +1895,7 @@
         </w:rPr>
       </w:pPr>
       <w:bookmarkStart w:id="11" w:name="_Toc32828626"/>
-      <w:bookmarkStart w:id="12" w:name="_Toc94625293"/>
+      <w:bookmarkStart w:id="12" w:name="_Toc95823326"/>
       <w:r>
         <w:t>Список литературы</w:t>
       </w:r>
@@ -2433,27 +2032,22 @@
     <w:p>
       <w:pPr>
         <w:pStyle w:val="af2"/>
+      </w:pPr>
+      <w:r>
+        <w:rPr>
+          <w:rStyle w:val="af1"/>
+        </w:rPr>
+        <w:annotationRef/>
+      </w:r>
+      <w:r>
+        <w:t xml:space="preserve">Этот пример не подойдет для демонстрации на плате, так как </w:t>
+      </w:r>
+      <w:r>
         <w:rPr>
           <w:lang w:val="en-US"/>
         </w:rPr>
-      </w:pPr>
-      <w:r>
-        <w:rPr>
-          <w:rStyle w:val="af1"/>
-        </w:rPr>
-        <w:annotationRef/>
-      </w:r>
-      <w:r>
-        <w:t xml:space="preserve">Этот пример не подойдет для демонстрации на плате, так как </w:t>
-      </w:r>
-      <w:proofErr w:type="spellStart"/>
-      <w:r>
-        <w:rPr>
-          <w:lang w:val="en-US"/>
-        </w:rPr>
         <w:t>verilog</w:t>
       </w:r>
-      <w:proofErr w:type="spellEnd"/>
       <w:r>
         <w:t>-код написан для примеров с 4 нейронами.</w:t>
       </w:r>

</xml_diff>